<commit_message>
Modification in entity and DataContext added
</commit_message>
<xml_diff>
--- a/Instruction.docx
+++ b/Instruction.docx
@@ -20,81 +20,44 @@
       </w:r>
     </w:p>
     <w:p>
-      <w:proofErr w:type="gramStart"/>
-      <w:r>
-        <w:t>1.Can</w:t>
-      </w:r>
-      <w:proofErr w:type="gramEnd"/>
-      <w:r>
-        <w:t xml:space="preserve"> login.</w:t>
-      </w:r>
-    </w:p>
-    <w:p>
-      <w:proofErr w:type="gramStart"/>
-      <w:r>
-        <w:t>2.Can</w:t>
-      </w:r>
-      <w:proofErr w:type="gramEnd"/>
-      <w:r>
-        <w:t xml:space="preserve"> update his profile pic.</w:t>
-      </w:r>
-    </w:p>
-    <w:p>
-      <w:proofErr w:type="gramStart"/>
-      <w:r>
-        <w:t>3.Can</w:t>
-      </w:r>
-      <w:proofErr w:type="gramEnd"/>
-      <w:r>
-        <w:t xml:space="preserve"> Search through his contact list in his dashboard.</w:t>
-      </w:r>
-    </w:p>
-    <w:p>
-      <w:proofErr w:type="gramStart"/>
-      <w:r>
-        <w:t>4.Accept</w:t>
-      </w:r>
-      <w:proofErr w:type="gramEnd"/>
-      <w:r>
-        <w:t xml:space="preserve"> appointment from notification.</w:t>
-      </w:r>
-    </w:p>
-    <w:p>
-      <w:proofErr w:type="gramStart"/>
-      <w:r>
-        <w:t>5.Accept</w:t>
-      </w:r>
-      <w:proofErr w:type="gramEnd"/>
-      <w:r>
-        <w:t xml:space="preserve"> contact from notification. Subject will be added to contact list.</w:t>
-      </w:r>
-    </w:p>
-    <w:p>
-      <w:proofErr w:type="gramStart"/>
-      <w:r>
-        <w:t>6.Can</w:t>
-      </w:r>
-      <w:proofErr w:type="gramEnd"/>
-      <w:r>
-        <w:t xml:space="preserve"> chat with user after selecting him/her.</w:t>
-      </w:r>
-    </w:p>
-    <w:p>
-      <w:proofErr w:type="gramStart"/>
-      <w:r>
-        <w:t>7.Can</w:t>
-      </w:r>
-      <w:proofErr w:type="gramEnd"/>
-      <w:r>
-        <w:t xml:space="preserve"> send prescription through the chat/Select user click prescription and send prescription.</w:t>
-      </w:r>
-    </w:p>
-    <w:p>
-      <w:proofErr w:type="gramStart"/>
+      <w:r>
+        <w:t>1.Can login.</w:t>
+      </w:r>
+    </w:p>
+    <w:p>
+      <w:r>
+        <w:t>2.Can update his profile pic.</w:t>
+      </w:r>
+    </w:p>
+    <w:p>
+      <w:r>
+        <w:t>3.Can Search through his contact list in his dashboard.</w:t>
+      </w:r>
+    </w:p>
+    <w:p>
+      <w:r>
+        <w:t>4.Accept appointment from notification.</w:t>
+      </w:r>
+    </w:p>
+    <w:p>
+      <w:r>
+        <w:t>5.Accept contact from notification. Subject will be added to contact list.</w:t>
+      </w:r>
+    </w:p>
+    <w:p>
+      <w:r>
+        <w:t>6.Can chat with user after selecting him/her.</w:t>
+      </w:r>
+    </w:p>
+    <w:p>
+      <w:r>
+        <w:t>7.Can send prescription through the chat/Select user click prescription and send prescription.</w:t>
+      </w:r>
+    </w:p>
+    <w:p>
       <w:r>
         <w:t>8.See</w:t>
       </w:r>
-      <w:proofErr w:type="gramEnd"/>
       <w:r>
         <w:t xml:space="preserve"> All notification is a list.</w:t>
       </w:r>
@@ -102,43 +65,20 @@
         <w:t xml:space="preserve"> </w:t>
       </w:r>
       <w:r>
-        <w:t xml:space="preserve">All seen notification </w:t>
-      </w:r>
-      <w:proofErr w:type="spellStart"/>
-      <w:proofErr w:type="gramStart"/>
-      <w:r>
-        <w:t>wont</w:t>
-      </w:r>
-      <w:proofErr w:type="spellEnd"/>
-      <w:proofErr w:type="gramEnd"/>
-      <w:r>
-        <w:t xml:space="preserve"> be </w:t>
+        <w:t xml:space="preserve">All seen notification wont be </w:t>
       </w:r>
       <w:r>
         <w:t>highlighted.</w:t>
       </w:r>
     </w:p>
     <w:p>
-      <w:proofErr w:type="gramStart"/>
-      <w:r>
-        <w:t>9.Click</w:t>
-      </w:r>
-      <w:proofErr w:type="gramEnd"/>
-      <w:r>
-        <w:t xml:space="preserve"> button to make schedule of the day/Week.</w:t>
-      </w:r>
-    </w:p>
-    <w:p>
-      <w:r>
-        <w:t>10</w:t>
-      </w:r>
-      <w:proofErr w:type="gramStart"/>
-      <w:r>
-        <w:t>.Add</w:t>
-      </w:r>
-      <w:proofErr w:type="gramEnd"/>
-      <w:r>
-        <w:t xml:space="preserve"> medicine and </w:t>
+      <w:r>
+        <w:t>9.Click button to make schedule of the day/Week.</w:t>
+      </w:r>
+    </w:p>
+    <w:p>
+      <w:r>
+        <w:t xml:space="preserve">10.Add medicine and </w:t>
       </w:r>
       <w:r>
         <w:t>symptom</w:t>
@@ -171,110 +111,52 @@
       </w:r>
     </w:p>
     <w:p>
-      <w:proofErr w:type="gramStart"/>
-      <w:r>
-        <w:t>1.Can</w:t>
-      </w:r>
-      <w:proofErr w:type="gramEnd"/>
-      <w:r>
-        <w:t xml:space="preserve"> Login.</w:t>
-      </w:r>
-    </w:p>
-    <w:p>
-      <w:proofErr w:type="gramStart"/>
-      <w:r>
-        <w:t>2.Can</w:t>
-      </w:r>
-      <w:proofErr w:type="gramEnd"/>
-      <w:r>
-        <w:t xml:space="preserve"> update his profile pic.</w:t>
-      </w:r>
-    </w:p>
-    <w:p>
-      <w:proofErr w:type="gramStart"/>
-      <w:r>
-        <w:t>3.Search</w:t>
-      </w:r>
-      <w:proofErr w:type="gramEnd"/>
-      <w:r>
-        <w:t xml:space="preserve"> through </w:t>
-      </w:r>
-      <w:proofErr w:type="spellStart"/>
-      <w:r>
-        <w:t>contactlist</w:t>
-      </w:r>
-      <w:proofErr w:type="spellEnd"/>
-      <w:r>
-        <w:t xml:space="preserve"> in dashboard.</w:t>
-      </w:r>
-    </w:p>
-    <w:p>
-      <w:proofErr w:type="gramStart"/>
-      <w:r>
-        <w:t>4.Use</w:t>
-      </w:r>
-      <w:proofErr w:type="gramEnd"/>
-      <w:r>
-        <w:t xml:space="preserve"> AI in help with searching doctor/AI can suggest medicine as well.</w:t>
-      </w:r>
-    </w:p>
-    <w:p>
-      <w:proofErr w:type="gramStart"/>
-      <w:r>
-        <w:t>5.Can</w:t>
-      </w:r>
-      <w:proofErr w:type="gramEnd"/>
-      <w:r>
-        <w:t xml:space="preserve"> Request doctor for appointment .</w:t>
-      </w:r>
-    </w:p>
-    <w:p>
-      <w:proofErr w:type="gramStart"/>
-      <w:r>
-        <w:t>6.Can</w:t>
-      </w:r>
-      <w:proofErr w:type="gramEnd"/>
-      <w:r>
-        <w:t xml:space="preserve"> Request doctor to be added in contact list.</w:t>
-      </w:r>
-    </w:p>
-    <w:p>
-      <w:proofErr w:type="gramStart"/>
+      <w:r>
+        <w:t>1.Can Login.</w:t>
+      </w:r>
+    </w:p>
+    <w:p>
+      <w:r>
+        <w:t>2.Can update his profile pic.</w:t>
+      </w:r>
+    </w:p>
+    <w:p>
+      <w:r>
+        <w:t>3.Search through contactlist in dashboard.</w:t>
+      </w:r>
+    </w:p>
+    <w:p>
+      <w:r>
+        <w:t>4.Use AI in help with searching doctor/AI can suggest medicine as well.</w:t>
+      </w:r>
+    </w:p>
+    <w:p>
+      <w:r>
+        <w:t>5.Can Request doctor for appointment .</w:t>
+      </w:r>
+    </w:p>
+    <w:p>
+      <w:r>
+        <w:t>6.Can Request doctor to be added in contact list.</w:t>
+      </w:r>
+    </w:p>
+    <w:p>
       <w:r>
         <w:t>7.</w:t>
       </w:r>
       <w:r>
-        <w:t>Can</w:t>
-      </w:r>
-      <w:proofErr w:type="gramEnd"/>
-      <w:r>
-        <w:t xml:space="preserve"> chat with doctor(only if doctor in contact list).</w:t>
-      </w:r>
-    </w:p>
-    <w:p>
-      <w:proofErr w:type="gramStart"/>
-      <w:r>
-        <w:t>8.Recieve</w:t>
-      </w:r>
-      <w:proofErr w:type="gramEnd"/>
-      <w:r>
-        <w:t xml:space="preserve"> prescription Notification.</w:t>
-      </w:r>
-    </w:p>
-    <w:p>
-      <w:proofErr w:type="gramStart"/>
-      <w:r>
-        <w:t>9.Get</w:t>
-      </w:r>
-      <w:proofErr w:type="gramEnd"/>
-      <w:r>
-        <w:t xml:space="preserve"> Doctor </w:t>
-      </w:r>
-      <w:proofErr w:type="spellStart"/>
-      <w:r>
-        <w:t>Scheduel</w:t>
-      </w:r>
-      <w:proofErr w:type="spellEnd"/>
+        <w:t>Can chat with doctor(only if doctor in contact list).</w:t>
+      </w:r>
+    </w:p>
+    <w:p>
+      <w:r>
+        <w:t>8.Recieve prescription Notification.</w:t>
+      </w:r>
+    </w:p>
+    <w:p>
+      <w:r>
+        <w:t>9.Get Doctor Scheduel</w:t>
+      </w:r>
     </w:p>
     <w:p>
       <w:pPr>
@@ -294,61 +176,34 @@
       </w:r>
     </w:p>
     <w:p>
-      <w:proofErr w:type="gramStart"/>
       <w:r>
         <w:t>1.Login</w:t>
       </w:r>
-      <w:proofErr w:type="gramEnd"/>
-    </w:p>
-    <w:p>
-      <w:proofErr w:type="gramStart"/>
-      <w:r>
-        <w:t>2.Add</w:t>
-      </w:r>
-      <w:proofErr w:type="gramEnd"/>
-      <w:r>
-        <w:t xml:space="preserve"> doctor and admin.</w:t>
-      </w:r>
-    </w:p>
-    <w:p>
-      <w:proofErr w:type="gramStart"/>
-      <w:r>
-        <w:t>3.Ban</w:t>
-      </w:r>
-      <w:proofErr w:type="gramEnd"/>
-      <w:r>
-        <w:t xml:space="preserve"> User for few days or delete user.</w:t>
-      </w:r>
-    </w:p>
-    <w:p>
-      <w:proofErr w:type="gramStart"/>
+    </w:p>
+    <w:p>
+      <w:r>
+        <w:t>2.Add doctor and admin.</w:t>
+      </w:r>
+    </w:p>
+    <w:p>
+      <w:r>
+        <w:t>3.Ban User for few days or delete user.</w:t>
+      </w:r>
+    </w:p>
+    <w:p>
       <w:r>
         <w:lastRenderedPageBreak/>
-        <w:t>4.See</w:t>
-      </w:r>
-      <w:proofErr w:type="gramEnd"/>
-      <w:r>
-        <w:t xml:space="preserve"> Report</w:t>
-      </w:r>
-    </w:p>
-    <w:p>
-      <w:proofErr w:type="gramStart"/>
-      <w:r>
-        <w:t>5.See</w:t>
-      </w:r>
-      <w:proofErr w:type="gramEnd"/>
-      <w:r>
-        <w:t xml:space="preserve"> notification</w:t>
-      </w:r>
-    </w:p>
-    <w:p>
-      <w:proofErr w:type="gramStart"/>
-      <w:r>
-        <w:t>6.Logout</w:t>
-      </w:r>
-      <w:proofErr w:type="gramEnd"/>
-      <w:r>
-        <w:t>.</w:t>
+        <w:t>4.See Report</w:t>
+      </w:r>
+    </w:p>
+    <w:p>
+      <w:r>
+        <w:t>5.See notification</w:t>
+      </w:r>
+    </w:p>
+    <w:p>
+      <w:r>
+        <w:t>6.Logout.</w:t>
       </w:r>
     </w:p>
     <w:p/>
@@ -375,1140 +230,887 @@
           <w:b/>
         </w:rPr>
       </w:pPr>
-      <w:proofErr w:type="gramStart"/>
-      <w:r>
-        <w:rPr>
-          <w:b/>
-        </w:rPr>
-        <w:t>1.User</w:t>
-      </w:r>
-      <w:proofErr w:type="gramEnd"/>
-      <w:r>
-        <w:rPr>
-          <w:b/>
-        </w:rPr>
+      <w:r>
+        <w:rPr>
+          <w:b/>
+        </w:rPr>
+        <w:t>1.User.</w:t>
+      </w:r>
+    </w:p>
+    <w:p>
+      <w:pPr>
+        <w:pStyle w:val="ListParagraph"/>
+        <w:numPr>
+          <w:ilvl w:val="0"/>
+          <w:numId w:val="2"/>
+        </w:numPr>
+      </w:pPr>
+      <w:r>
+        <w:t>=&gt;ID</w:t>
+      </w:r>
+      <w:r>
+        <w:t>(primary key )int</w:t>
+      </w:r>
+    </w:p>
+    <w:p>
+      <w:pPr>
+        <w:pStyle w:val="ListParagraph"/>
+        <w:numPr>
+          <w:ilvl w:val="0"/>
+          <w:numId w:val="2"/>
+        </w:numPr>
+      </w:pPr>
+      <w:r>
+        <w:t>=&gt;First Name</w:t>
+      </w:r>
+      <w:r>
+        <w:t xml:space="preserve"> (string size 50)</w:t>
+      </w:r>
+    </w:p>
+    <w:p>
+      <w:pPr>
+        <w:pStyle w:val="ListParagraph"/>
+        <w:numPr>
+          <w:ilvl w:val="0"/>
+          <w:numId w:val="2"/>
+        </w:numPr>
+      </w:pPr>
+      <w:r>
+        <w:t>=&gt;Last name</w:t>
+      </w:r>
+      <w:r>
+        <w:t>(string size 50)</w:t>
+      </w:r>
+    </w:p>
+    <w:p>
+      <w:pPr>
+        <w:pStyle w:val="ListParagraph"/>
+        <w:numPr>
+          <w:ilvl w:val="0"/>
+          <w:numId w:val="2"/>
+        </w:numPr>
+      </w:pPr>
+      <w:r>
+        <w:t>=&gt;User</w:t>
+      </w:r>
+      <w:r>
+        <w:t xml:space="preserve"> </w:t>
+      </w:r>
+      <w:r>
+        <w:t>Name.</w:t>
+      </w:r>
+      <w:r>
+        <w:t>(string size 50)</w:t>
+      </w:r>
+    </w:p>
+    <w:p>
+      <w:pPr>
+        <w:pStyle w:val="ListParagraph"/>
+        <w:numPr>
+          <w:ilvl w:val="0"/>
+          <w:numId w:val="2"/>
+        </w:numPr>
+      </w:pPr>
+      <w:r>
+        <w:t>=&gt;Email.</w:t>
+      </w:r>
+      <w:r>
+        <w:t>(string size 100)</w:t>
+      </w:r>
+    </w:p>
+    <w:p>
+      <w:pPr>
+        <w:pStyle w:val="ListParagraph"/>
+        <w:numPr>
+          <w:ilvl w:val="0"/>
+          <w:numId w:val="2"/>
+        </w:numPr>
+      </w:pPr>
+      <w:r>
+        <w:t>=&gt;Password.</w:t>
+      </w:r>
+      <w:r>
+        <w:t>(string size 50)</w:t>
+      </w:r>
+    </w:p>
+    <w:p>
+      <w:pPr>
+        <w:pStyle w:val="ListParagraph"/>
+        <w:numPr>
+          <w:ilvl w:val="0"/>
+          <w:numId w:val="2"/>
+        </w:numPr>
+      </w:pPr>
+      <w:r>
+        <w:t>=&gt;Birthdate</w:t>
+      </w:r>
+      <w:r>
+        <w:t>(date time)</w:t>
+      </w:r>
+    </w:p>
+    <w:p>
+      <w:pPr>
+        <w:pStyle w:val="ListParagraph"/>
+        <w:numPr>
+          <w:ilvl w:val="0"/>
+          <w:numId w:val="2"/>
+        </w:numPr>
+      </w:pPr>
+      <w:r>
+        <w:t>=&gt;Age.</w:t>
+      </w:r>
+      <w:r>
+        <w:t>(int)</w:t>
+      </w:r>
+    </w:p>
+    <w:p>
+      <w:pPr>
+        <w:pStyle w:val="ListParagraph"/>
+        <w:numPr>
+          <w:ilvl w:val="0"/>
+          <w:numId w:val="2"/>
+        </w:numPr>
+      </w:pPr>
+      <w:r>
+        <w:t>=&gt;Gender.</w:t>
+      </w:r>
+      <w:r>
+        <w:t>(String size 10)</w:t>
+      </w:r>
+    </w:p>
+    <w:p>
+      <w:pPr>
+        <w:pStyle w:val="ListParagraph"/>
+        <w:numPr>
+          <w:ilvl w:val="0"/>
+          <w:numId w:val="2"/>
+        </w:numPr>
+      </w:pPr>
+      <w:r>
+        <w:t>=&gt;AccountStatus(String 30)</w:t>
+      </w:r>
+    </w:p>
+    <w:p>
+      <w:pPr>
+        <w:rPr>
+          <w:b/>
+        </w:rPr>
+      </w:pPr>
+      <w:r>
+        <w:rPr>
+          <w:b/>
+        </w:rPr>
+        <w:t>2.Doctor.</w:t>
+      </w:r>
+    </w:p>
+    <w:p>
+      <w:pPr>
+        <w:pStyle w:val="ListParagraph"/>
+        <w:numPr>
+          <w:ilvl w:val="0"/>
+          <w:numId w:val="3"/>
+        </w:numPr>
+      </w:pPr>
+      <w:r>
+        <w:t>=&gt;id</w:t>
+      </w:r>
+      <w:r>
+        <w:t>(int primary key)</w:t>
+      </w:r>
+    </w:p>
+    <w:p>
+      <w:pPr>
+        <w:pStyle w:val="ListParagraph"/>
+        <w:numPr>
+          <w:ilvl w:val="0"/>
+          <w:numId w:val="3"/>
+        </w:numPr>
+      </w:pPr>
+      <w:r>
+        <w:t>=&gt;Experience.</w:t>
+      </w:r>
+      <w:r>
+        <w:t>(int)</w:t>
+      </w:r>
+    </w:p>
+    <w:p>
+      <w:pPr>
+        <w:pStyle w:val="ListParagraph"/>
+        <w:numPr>
+          <w:ilvl w:val="0"/>
+          <w:numId w:val="3"/>
+        </w:numPr>
+      </w:pPr>
+      <w:r>
+        <w:t>=&gt;Specialist.</w:t>
+      </w:r>
+      <w:r>
+        <w:t>(string 50)</w:t>
+      </w:r>
+    </w:p>
+    <w:p>
+      <w:pPr>
+        <w:pStyle w:val="ListParagraph"/>
+        <w:numPr>
+          <w:ilvl w:val="0"/>
+          <w:numId w:val="3"/>
+        </w:numPr>
+      </w:pPr>
+      <w:r>
+        <w:t>=&gt;About.</w:t>
+      </w:r>
+      <w:r>
+        <w:t>(string 500)</w:t>
+      </w:r>
+    </w:p>
+    <w:p>
+      <w:pPr>
+        <w:pStyle w:val="ListParagraph"/>
+        <w:numPr>
+          <w:ilvl w:val="0"/>
+          <w:numId w:val="3"/>
+        </w:numPr>
+      </w:pPr>
+      <w:r>
+        <w:t>=&gt;</w:t>
+      </w:r>
+      <w:r>
+        <w:t>IsAvailable.</w:t>
+      </w:r>
+      <w:r>
+        <w:t>(string 30)</w:t>
+      </w:r>
+    </w:p>
+    <w:p/>
+    <w:p>
+      <w:pPr>
+        <w:rPr>
+          <w:b/>
+        </w:rPr>
+      </w:pPr>
+      <w:r>
+        <w:rPr>
+          <w:b/>
+        </w:rPr>
+        <w:t>3.Patient.</w:t>
+      </w:r>
+    </w:p>
+    <w:p>
+      <w:pPr>
+        <w:pStyle w:val="ListParagraph"/>
+        <w:numPr>
+          <w:ilvl w:val="0"/>
+          <w:numId w:val="4"/>
+        </w:numPr>
+      </w:pPr>
+      <w:r>
+        <w:t>=&gt;id</w:t>
+      </w:r>
+      <w:r>
+        <w:t>(primary key int)</w:t>
+      </w:r>
+    </w:p>
+    <w:p>
+      <w:pPr>
+        <w:pStyle w:val="ListParagraph"/>
+        <w:numPr>
+          <w:ilvl w:val="0"/>
+          <w:numId w:val="4"/>
+        </w:numPr>
+      </w:pPr>
+      <w:r>
+        <w:t>=&gt;</w:t>
+      </w:r>
+      <w:r>
+        <w:t>Relative Patient</w:t>
+      </w:r>
+      <w:r>
+        <w:t>(No notation needed , it will be foreign key if this patient class. Ienumerable list of patient)</w:t>
+      </w:r>
+    </w:p>
+    <w:p>
+      <w:pPr>
+        <w:pStyle w:val="ListParagraph"/>
+        <w:numPr>
+          <w:ilvl w:val="0"/>
+          <w:numId w:val="4"/>
+        </w:numPr>
+      </w:pPr>
+      <w:r>
+        <w:t>=&gt;IsAvailable</w:t>
+      </w:r>
+      <w:r>
         <w:t>.</w:t>
       </w:r>
-    </w:p>
-    <w:p>
-      <w:pPr>
-        <w:pStyle w:val="ListParagraph"/>
-        <w:numPr>
-          <w:ilvl w:val="0"/>
-          <w:numId w:val="2"/>
-        </w:numPr>
-      </w:pPr>
-      <w:r>
-        <w:t>=&gt;ID</w:t>
-      </w:r>
-      <w:r>
-        <w:t>(primary key )</w:t>
-      </w:r>
-      <w:proofErr w:type="spellStart"/>
-      <w:r>
-        <w:t>int</w:t>
-      </w:r>
-      <w:proofErr w:type="spellEnd"/>
-    </w:p>
-    <w:p>
-      <w:pPr>
-        <w:pStyle w:val="ListParagraph"/>
-        <w:numPr>
-          <w:ilvl w:val="0"/>
-          <w:numId w:val="2"/>
-        </w:numPr>
-      </w:pPr>
-      <w:r>
-        <w:t>=&gt;First Name</w:t>
-      </w:r>
-      <w:r>
-        <w:t xml:space="preserve"> (string size 50)</w:t>
-      </w:r>
-    </w:p>
-    <w:p>
-      <w:pPr>
-        <w:pStyle w:val="ListParagraph"/>
-        <w:numPr>
-          <w:ilvl w:val="0"/>
-          <w:numId w:val="2"/>
-        </w:numPr>
-      </w:pPr>
-      <w:r>
-        <w:t>=&gt;Last name</w:t>
-      </w:r>
-      <w:r>
-        <w:t>(string size 50)</w:t>
-      </w:r>
-    </w:p>
-    <w:p>
-      <w:pPr>
-        <w:pStyle w:val="ListParagraph"/>
-        <w:numPr>
-          <w:ilvl w:val="0"/>
-          <w:numId w:val="2"/>
-        </w:numPr>
-      </w:pPr>
-      <w:r>
-        <w:t>=&gt;User</w:t>
-      </w:r>
-      <w:r>
-        <w:t xml:space="preserve"> </w:t>
-      </w:r>
-      <w:r>
-        <w:t>Name.</w:t>
-      </w:r>
-      <w:r>
-        <w:t>(string size 50)</w:t>
-      </w:r>
-    </w:p>
-    <w:p>
-      <w:pPr>
-        <w:pStyle w:val="ListParagraph"/>
-        <w:numPr>
-          <w:ilvl w:val="0"/>
-          <w:numId w:val="2"/>
-        </w:numPr>
-      </w:pPr>
-      <w:r>
-        <w:t>=&gt;Email.</w:t>
-      </w:r>
-      <w:r>
-        <w:t>(string size 100)</w:t>
-      </w:r>
-    </w:p>
-    <w:p>
-      <w:pPr>
-        <w:pStyle w:val="ListParagraph"/>
-        <w:numPr>
-          <w:ilvl w:val="0"/>
-          <w:numId w:val="2"/>
-        </w:numPr>
-      </w:pPr>
-      <w:r>
-        <w:t>=&gt;Password.</w:t>
-      </w:r>
-      <w:r>
-        <w:t>(string size 50)</w:t>
-      </w:r>
-    </w:p>
-    <w:p>
-      <w:pPr>
-        <w:pStyle w:val="ListParagraph"/>
-        <w:numPr>
-          <w:ilvl w:val="0"/>
-          <w:numId w:val="2"/>
-        </w:numPr>
-      </w:pPr>
-      <w:r>
-        <w:t>=&gt;Birthdate</w:t>
-      </w:r>
-      <w:r>
-        <w:t>(date time)</w:t>
-      </w:r>
-    </w:p>
-    <w:p>
-      <w:pPr>
-        <w:pStyle w:val="ListParagraph"/>
-        <w:numPr>
-          <w:ilvl w:val="0"/>
-          <w:numId w:val="2"/>
-        </w:numPr>
-      </w:pPr>
-      <w:r>
-        <w:t>=&gt;Age.</w:t>
+      <w:r>
+        <w:t>(string 40)</w:t>
+      </w:r>
+    </w:p>
+    <w:p>
+      <w:pPr>
+        <w:rPr>
+          <w:b/>
+        </w:rPr>
+      </w:pPr>
+      <w:r>
+        <w:rPr>
+          <w:b/>
+        </w:rPr>
+        <w:t>4.Chat</w:t>
+      </w:r>
+      <w:r>
+        <w:rPr>
+          <w:b/>
+        </w:rPr>
+        <w:t>.</w:t>
+      </w:r>
+    </w:p>
+    <w:p>
+      <w:pPr>
+        <w:pStyle w:val="ListParagraph"/>
+        <w:numPr>
+          <w:ilvl w:val="0"/>
+          <w:numId w:val="5"/>
+        </w:numPr>
+      </w:pPr>
+      <w:r>
+        <w:t>=&gt;id</w:t>
+      </w:r>
+      <w:r>
+        <w:t>(primary key int)</w:t>
+      </w:r>
+    </w:p>
+    <w:p>
+      <w:pPr>
+        <w:pStyle w:val="ListParagraph"/>
+        <w:numPr>
+          <w:ilvl w:val="0"/>
+          <w:numId w:val="5"/>
+        </w:numPr>
+      </w:pPr>
+      <w:r>
+        <w:t>=&gt;Sender</w:t>
+      </w:r>
+      <w:r>
+        <w:t>(Type will be user)</w:t>
+      </w:r>
+    </w:p>
+    <w:p>
+      <w:pPr>
+        <w:pStyle w:val="ListParagraph"/>
+        <w:numPr>
+          <w:ilvl w:val="0"/>
+          <w:numId w:val="5"/>
+        </w:numPr>
+      </w:pPr>
+      <w:r>
+        <w:t>=&gt;Reciever</w:t>
+      </w:r>
+      <w:r>
+        <w:t>(Type will be user)</w:t>
+      </w:r>
+    </w:p>
+    <w:p>
+      <w:pPr>
+        <w:pStyle w:val="ListParagraph"/>
+        <w:numPr>
+          <w:ilvl w:val="0"/>
+          <w:numId w:val="5"/>
+        </w:numPr>
+      </w:pPr>
+      <w:r>
+        <w:lastRenderedPageBreak/>
+        <w:t>=&gt;TimeSend</w:t>
+      </w:r>
+      <w:r>
+        <w:t>(DateTime)</w:t>
+      </w:r>
+    </w:p>
+    <w:p>
+      <w:pPr>
+        <w:pStyle w:val="ListParagraph"/>
+        <w:numPr>
+          <w:ilvl w:val="0"/>
+          <w:numId w:val="5"/>
+        </w:numPr>
+      </w:pPr>
+      <w:r>
+        <w:t>=&gt;IsSeenBySender</w:t>
+      </w:r>
+      <w:r>
+        <w:t>(bool not sure database has bool if not use string</w:t>
+      </w:r>
+      <w:r>
+        <w:t xml:space="preserve"> size 10</w:t>
+      </w:r>
+      <w:r>
+        <w:t>)</w:t>
+      </w:r>
+    </w:p>
+    <w:p>
+      <w:pPr>
+        <w:pStyle w:val="ListParagraph"/>
+        <w:numPr>
+          <w:ilvl w:val="0"/>
+          <w:numId w:val="5"/>
+        </w:numPr>
+      </w:pPr>
+      <w:r>
+        <w:t>=&gt;IsSeenByReciever.</w:t>
+      </w:r>
+      <w:r>
+        <w:t xml:space="preserve">(bool/string size </w:t>
+      </w:r>
+      <w:r>
+        <w:t>10</w:t>
+      </w:r>
+      <w:r>
+        <w:t>)</w:t>
+      </w:r>
+    </w:p>
+    <w:p/>
+    <w:p>
+      <w:pPr>
+        <w:rPr>
+          <w:b/>
+        </w:rPr>
+      </w:pPr>
+      <w:r>
+        <w:rPr>
+          <w:b/>
+        </w:rPr>
+        <w:t>5</w:t>
+      </w:r>
+      <w:r>
+        <w:rPr>
+          <w:b/>
+        </w:rPr>
+        <w:t>.Prescription.</w:t>
+      </w:r>
+    </w:p>
+    <w:p>
+      <w:pPr>
+        <w:pStyle w:val="ListParagraph"/>
+        <w:numPr>
+          <w:ilvl w:val="0"/>
+          <w:numId w:val="6"/>
+        </w:numPr>
+      </w:pPr>
+      <w:r>
+        <w:t>=&gt;Id</w:t>
+      </w:r>
+      <w:r>
+        <w:t>(primary key id)</w:t>
+      </w:r>
+    </w:p>
+    <w:p>
+      <w:pPr>
+        <w:pStyle w:val="ListParagraph"/>
+        <w:numPr>
+          <w:ilvl w:val="0"/>
+          <w:numId w:val="6"/>
+        </w:numPr>
+      </w:pPr>
+      <w:r>
+        <w:t>=&gt;Time</w:t>
+      </w:r>
+      <w:r>
+        <w:t>(Time and date)</w:t>
+      </w:r>
+    </w:p>
+    <w:p>
+      <w:pPr>
+        <w:pStyle w:val="ListParagraph"/>
+        <w:numPr>
+          <w:ilvl w:val="0"/>
+          <w:numId w:val="6"/>
+        </w:numPr>
+      </w:pPr>
+      <w:r>
+        <w:t>=&gt;Details.</w:t>
+      </w:r>
+      <w:r>
+        <w:t>(String size 1000)</w:t>
+      </w:r>
+    </w:p>
+    <w:p>
+      <w:pPr>
+        <w:pStyle w:val="ListParagraph"/>
+        <w:numPr>
+          <w:ilvl w:val="0"/>
+          <w:numId w:val="6"/>
+        </w:numPr>
+      </w:pPr>
+      <w:r>
+        <w:t>=&gt;Sender</w:t>
+      </w:r>
+      <w:r>
+        <w:t>(User)</w:t>
+      </w:r>
+    </w:p>
+    <w:p>
+      <w:pPr>
+        <w:pStyle w:val="ListParagraph"/>
+        <w:numPr>
+          <w:ilvl w:val="0"/>
+          <w:numId w:val="6"/>
+        </w:numPr>
+      </w:pPr>
+      <w:r>
+        <w:t>=&gt;Reciever</w:t>
+      </w:r>
+      <w:r>
+        <w:t>(User)</w:t>
+      </w:r>
+    </w:p>
+    <w:p>
+      <w:pPr>
+        <w:pStyle w:val="ListParagraph"/>
+        <w:numPr>
+          <w:ilvl w:val="0"/>
+          <w:numId w:val="6"/>
+        </w:numPr>
+      </w:pPr>
+      <w:r>
+        <w:t>=&gt;isSeenBySender</w:t>
+      </w:r>
+      <w:r>
+        <w:t>(bool/string size 10)</w:t>
+      </w:r>
+    </w:p>
+    <w:p>
+      <w:pPr>
+        <w:pStyle w:val="ListParagraph"/>
+        <w:numPr>
+          <w:ilvl w:val="0"/>
+          <w:numId w:val="6"/>
+        </w:numPr>
+      </w:pPr>
+      <w:r>
+        <w:t>=&gt;isSeenByReciever</w:t>
+      </w:r>
+      <w:r>
+        <w:t>(bool / string size 10)</w:t>
+      </w:r>
+    </w:p>
+    <w:p>
+      <w:pPr>
+        <w:rPr>
+          <w:b/>
+        </w:rPr>
+      </w:pPr>
+      <w:r>
+        <w:rPr>
+          <w:b/>
+        </w:rPr>
+        <w:t>6</w:t>
+      </w:r>
+      <w:r>
+        <w:rPr>
+          <w:b/>
+        </w:rPr>
+        <w:t>.Report</w:t>
+      </w:r>
+      <w:r>
+        <w:rPr>
+          <w:b/>
+        </w:rPr>
+        <w:t>/Complain</w:t>
+      </w:r>
+      <w:r>
+        <w:rPr>
+          <w:b/>
+        </w:rPr>
+        <w:t>.</w:t>
+      </w:r>
+    </w:p>
+    <w:p>
+      <w:pPr>
+        <w:pStyle w:val="ListParagraph"/>
+        <w:numPr>
+          <w:ilvl w:val="0"/>
+          <w:numId w:val="7"/>
+        </w:numPr>
+      </w:pPr>
+      <w:r>
+        <w:t>=&gt;id.</w:t>
+      </w:r>
+      <w:r>
+        <w:t>(primary key id)</w:t>
+      </w:r>
+    </w:p>
+    <w:p>
+      <w:pPr>
+        <w:pStyle w:val="ListParagraph"/>
+        <w:numPr>
+          <w:ilvl w:val="0"/>
+          <w:numId w:val="7"/>
+        </w:numPr>
+      </w:pPr>
+      <w:r>
+        <w:t>=&gt;Details</w:t>
+      </w:r>
+      <w:r>
+        <w:t>(String 500)</w:t>
+      </w:r>
+    </w:p>
+    <w:p>
+      <w:pPr>
+        <w:pStyle w:val="ListParagraph"/>
+        <w:numPr>
+          <w:ilvl w:val="0"/>
+          <w:numId w:val="7"/>
+        </w:numPr>
+      </w:pPr>
+      <w:r>
+        <w:t>=&gt;ComplainAgainst.</w:t>
+      </w:r>
+      <w:r>
+        <w:t>(A foreign key of User type)</w:t>
+      </w:r>
+    </w:p>
+    <w:p>
+      <w:pPr>
+        <w:rPr>
+          <w:b/>
+        </w:rPr>
+      </w:pPr>
+      <w:r>
+        <w:rPr>
+          <w:b/>
+        </w:rPr>
+        <w:t>7</w:t>
+      </w:r>
+      <w:r>
+        <w:rPr>
+          <w:b/>
+        </w:rPr>
+        <w:t>.</w:t>
+      </w:r>
+      <w:r>
+        <w:rPr>
+          <w:b/>
+        </w:rPr>
+        <w:t>Medicine.</w:t>
+      </w:r>
+    </w:p>
+    <w:p>
+      <w:pPr>
+        <w:pStyle w:val="ListParagraph"/>
+        <w:numPr>
+          <w:ilvl w:val="0"/>
+          <w:numId w:val="8"/>
+        </w:numPr>
+      </w:pPr>
+      <w:r>
+        <w:t>=&gt;Id</w:t>
+      </w:r>
+      <w:r>
+        <w:t>(primary key int)</w:t>
+      </w:r>
+    </w:p>
+    <w:p>
+      <w:pPr>
+        <w:pStyle w:val="ListParagraph"/>
+        <w:numPr>
+          <w:ilvl w:val="0"/>
+          <w:numId w:val="8"/>
+        </w:numPr>
+      </w:pPr>
+      <w:r>
+        <w:t>=&gt;Name</w:t>
+      </w:r>
+      <w:r>
+        <w:t>(String size 50)</w:t>
+      </w:r>
+    </w:p>
+    <w:p>
+      <w:pPr>
+        <w:pStyle w:val="ListParagraph"/>
+        <w:numPr>
+          <w:ilvl w:val="0"/>
+          <w:numId w:val="8"/>
+        </w:numPr>
+      </w:pPr>
+      <w:r>
+        <w:t>=&gt;Type</w:t>
+      </w:r>
+      <w:r>
+        <w:t>(String size 50)</w:t>
+      </w:r>
+    </w:p>
+    <w:p>
+      <w:pPr>
+        <w:rPr>
+          <w:b/>
+        </w:rPr>
+      </w:pPr>
+      <w:r>
+        <w:rPr>
+          <w:b/>
+        </w:rPr>
+        <w:t>8</w:t>
+      </w:r>
+      <w:r>
+        <w:rPr>
+          <w:b/>
+        </w:rPr>
+        <w:t>.Sym</w:t>
+      </w:r>
+      <w:r>
+        <w:rPr>
+          <w:b/>
+        </w:rPr>
+        <w:t>p</w:t>
+      </w:r>
+      <w:r>
+        <w:rPr>
+          <w:b/>
+        </w:rPr>
+        <w:t>tom.</w:t>
+      </w:r>
+    </w:p>
+    <w:p>
+      <w:pPr>
+        <w:pStyle w:val="ListParagraph"/>
+        <w:numPr>
+          <w:ilvl w:val="0"/>
+          <w:numId w:val="1"/>
+        </w:numPr>
+        <w:spacing w:line="240" w:lineRule="auto"/>
+      </w:pPr>
+      <w:r>
+        <w:t>=&gt;id</w:t>
+      </w:r>
+      <w:r>
+        <w:t>(int primary key)</w:t>
+      </w:r>
+    </w:p>
+    <w:p>
+      <w:pPr>
+        <w:pStyle w:val="ListParagraph"/>
+        <w:numPr>
+          <w:ilvl w:val="0"/>
+          <w:numId w:val="1"/>
+        </w:numPr>
+        <w:spacing w:line="240" w:lineRule="auto"/>
+      </w:pPr>
+      <w:r>
+        <w:t>=&gt;Symptom</w:t>
+      </w:r>
+      <w:r>
+        <w:t>(String size 100)</w:t>
+      </w:r>
+    </w:p>
+    <w:p>
+      <w:pPr>
+        <w:pStyle w:val="ListParagraph"/>
+        <w:numPr>
+          <w:ilvl w:val="0"/>
+          <w:numId w:val="1"/>
+        </w:numPr>
+        <w:spacing w:line="240" w:lineRule="auto"/>
+      </w:pPr>
+      <w:r>
+        <w:t>=&gt;TimeDuration(String 30)</w:t>
+      </w:r>
+    </w:p>
+    <w:p>
+      <w:pPr>
+        <w:rPr>
+          <w:b/>
+        </w:rPr>
+      </w:pPr>
+      <w:r>
+        <w:rPr>
+          <w:b/>
+        </w:rPr>
+        <w:t>9</w:t>
+      </w:r>
+      <w:r>
+        <w:rPr>
+          <w:b/>
+        </w:rPr>
+        <w:t>.Specialist</w:t>
+      </w:r>
+    </w:p>
+    <w:p>
+      <w:pPr>
+        <w:pStyle w:val="ListParagraph"/>
+        <w:numPr>
+          <w:ilvl w:val="0"/>
+          <w:numId w:val="9"/>
+        </w:numPr>
+      </w:pPr>
+      <w:r>
+        <w:t>=&gt;id</w:t>
+      </w:r>
+      <w:r>
+        <w:t>(int primary key)</w:t>
+      </w:r>
+    </w:p>
+    <w:p>
+      <w:pPr>
+        <w:pStyle w:val="ListParagraph"/>
+        <w:numPr>
+          <w:ilvl w:val="0"/>
+          <w:numId w:val="9"/>
+        </w:numPr>
+      </w:pPr>
+      <w:r>
+        <w:t>=&gt;Type</w:t>
+      </w:r>
+      <w:r>
+        <w:t>(String 100)</w:t>
+      </w:r>
+    </w:p>
+    <w:p>
+      <w:pPr>
+        <w:pStyle w:val="ListParagraph"/>
+        <w:numPr>
+          <w:ilvl w:val="0"/>
+          <w:numId w:val="9"/>
+        </w:numPr>
+      </w:pPr>
+      <w:r>
+        <w:t>=&gt;Tag</w:t>
       </w:r>
       <w:r>
         <w:t>(</w:t>
       </w:r>
-      <w:proofErr w:type="spellStart"/>
-      <w:r>
-        <w:t>int</w:t>
-      </w:r>
-      <w:proofErr w:type="spellEnd"/>
+      <w:r>
+        <w:t>Ienumarable list of symtom</w:t>
+      </w:r>
       <w:r>
         <w:t>)</w:t>
       </w:r>
     </w:p>
     <w:p>
       <w:pPr>
-        <w:pStyle w:val="ListParagraph"/>
-        <w:numPr>
-          <w:ilvl w:val="0"/>
-          <w:numId w:val="2"/>
-        </w:numPr>
-      </w:pPr>
-      <w:r>
-        <w:t>=&gt;Gender.</w:t>
-      </w:r>
-      <w:r>
-        <w:t>(String size 10)</w:t>
-      </w:r>
-    </w:p>
-    <w:p>
-      <w:pPr>
-        <w:pStyle w:val="ListParagraph"/>
-        <w:numPr>
-          <w:ilvl w:val="0"/>
-          <w:numId w:val="2"/>
-        </w:numPr>
-      </w:pPr>
-      <w:r>
-        <w:t>=&gt;</w:t>
-      </w:r>
-      <w:proofErr w:type="spellStart"/>
-      <w:r>
-        <w:t>AccountStatus</w:t>
-      </w:r>
-      <w:proofErr w:type="spellEnd"/>
-      <w:r>
-        <w:t>(String 30)</w:t>
-      </w:r>
-    </w:p>
-    <w:p>
-      <w:pPr>
-        <w:rPr>
-          <w:b/>
-        </w:rPr>
-      </w:pPr>
-      <w:proofErr w:type="gramStart"/>
-      <w:r>
-        <w:rPr>
-          <w:b/>
-        </w:rPr>
-        <w:t>2.Doctor</w:t>
-      </w:r>
-      <w:proofErr w:type="gramEnd"/>
-      <w:r>
-        <w:rPr>
-          <w:b/>
-        </w:rPr>
-        <w:t>.</w:t>
-      </w:r>
-    </w:p>
-    <w:p>
-      <w:pPr>
-        <w:pStyle w:val="ListParagraph"/>
-        <w:numPr>
-          <w:ilvl w:val="0"/>
-          <w:numId w:val="3"/>
-        </w:numPr>
-      </w:pPr>
-      <w:r>
-        <w:t>=&gt;id</w:t>
-      </w:r>
-      <w:r>
-        <w:t>(</w:t>
-      </w:r>
-      <w:proofErr w:type="spellStart"/>
-      <w:r>
-        <w:t>int</w:t>
-      </w:r>
-      <w:proofErr w:type="spellEnd"/>
-      <w:r>
-        <w:t xml:space="preserve"> primary key)</w:t>
-      </w:r>
-    </w:p>
-    <w:p>
-      <w:pPr>
-        <w:pStyle w:val="ListParagraph"/>
-        <w:numPr>
-          <w:ilvl w:val="0"/>
-          <w:numId w:val="3"/>
-        </w:numPr>
-      </w:pPr>
-      <w:r>
-        <w:t>=&gt;Experience.</w:t>
-      </w:r>
-      <w:r>
-        <w:t>(</w:t>
-      </w:r>
-      <w:proofErr w:type="spellStart"/>
-      <w:r>
-        <w:t>int</w:t>
-      </w:r>
-      <w:proofErr w:type="spellEnd"/>
-      <w:r>
-        <w:t>)</w:t>
-      </w:r>
-    </w:p>
-    <w:p>
-      <w:pPr>
-        <w:pStyle w:val="ListParagraph"/>
-        <w:numPr>
-          <w:ilvl w:val="0"/>
-          <w:numId w:val="3"/>
-        </w:numPr>
-      </w:pPr>
-      <w:r>
-        <w:t>=&gt;Specialist.</w:t>
-      </w:r>
-      <w:r>
-        <w:t>(string 50)</w:t>
-      </w:r>
-    </w:p>
-    <w:p>
-      <w:pPr>
-        <w:pStyle w:val="ListParagraph"/>
-        <w:numPr>
-          <w:ilvl w:val="0"/>
-          <w:numId w:val="3"/>
-        </w:numPr>
-      </w:pPr>
-      <w:r>
-        <w:t>=&gt;About.</w:t>
-      </w:r>
-      <w:r>
-        <w:t>(string 500)</w:t>
-      </w:r>
-    </w:p>
-    <w:p>
-      <w:pPr>
-        <w:pStyle w:val="ListParagraph"/>
-        <w:numPr>
-          <w:ilvl w:val="0"/>
-          <w:numId w:val="3"/>
-        </w:numPr>
-      </w:pPr>
-      <w:r>
-        <w:t>=&gt;</w:t>
-      </w:r>
-      <w:proofErr w:type="spellStart"/>
-      <w:r>
-        <w:t>IsAvailable</w:t>
-      </w:r>
-      <w:proofErr w:type="spellEnd"/>
-      <w:r>
-        <w:t>.</w:t>
-      </w:r>
-      <w:r>
-        <w:t>(string 30)</w:t>
-      </w:r>
-    </w:p>
-    <w:p/>
-    <w:p>
-      <w:pPr>
-        <w:rPr>
-          <w:b/>
-        </w:rPr>
-      </w:pPr>
-      <w:proofErr w:type="gramStart"/>
-      <w:r>
-        <w:rPr>
-          <w:b/>
-        </w:rPr>
-        <w:t>3.Patient</w:t>
-      </w:r>
-      <w:proofErr w:type="gramEnd"/>
-      <w:r>
-        <w:rPr>
-          <w:b/>
-        </w:rPr>
-        <w:t>.</w:t>
-      </w:r>
-    </w:p>
-    <w:p>
-      <w:pPr>
-        <w:pStyle w:val="ListParagraph"/>
-        <w:numPr>
-          <w:ilvl w:val="0"/>
-          <w:numId w:val="4"/>
-        </w:numPr>
-      </w:pPr>
-      <w:r>
-        <w:t>=&gt;id</w:t>
-      </w:r>
-      <w:r>
-        <w:t xml:space="preserve">(primary key </w:t>
-      </w:r>
-      <w:proofErr w:type="spellStart"/>
-      <w:r>
-        <w:t>int</w:t>
-      </w:r>
-      <w:proofErr w:type="spellEnd"/>
-      <w:r>
-        <w:t>)</w:t>
-      </w:r>
-    </w:p>
-    <w:p>
-      <w:pPr>
-        <w:pStyle w:val="ListParagraph"/>
-        <w:numPr>
-          <w:ilvl w:val="0"/>
-          <w:numId w:val="4"/>
-        </w:numPr>
-      </w:pPr>
-      <w:r>
-        <w:t>=&gt;</w:t>
-      </w:r>
-      <w:r>
-        <w:t xml:space="preserve">Relative </w:t>
-      </w:r>
-      <w:proofErr w:type="gramStart"/>
-      <w:r>
-        <w:t>Patient</w:t>
-      </w:r>
-      <w:r>
-        <w:t>(</w:t>
-      </w:r>
-      <w:proofErr w:type="gramEnd"/>
-      <w:r>
-        <w:t xml:space="preserve">No notation needed , it will be foreign key if this patient class. </w:t>
-      </w:r>
-      <w:proofErr w:type="spellStart"/>
-      <w:r>
-        <w:t>Ienumerable</w:t>
-      </w:r>
-      <w:proofErr w:type="spellEnd"/>
-      <w:r>
-        <w:t xml:space="preserve"> list of patient)</w:t>
-      </w:r>
-    </w:p>
-    <w:p>
-      <w:pPr>
-        <w:pStyle w:val="ListParagraph"/>
-        <w:numPr>
-          <w:ilvl w:val="0"/>
-          <w:numId w:val="4"/>
-        </w:numPr>
-      </w:pPr>
-      <w:r>
-        <w:t>=&gt;</w:t>
-      </w:r>
-      <w:proofErr w:type="spellStart"/>
-      <w:r>
-        <w:t>IsAvailable</w:t>
-      </w:r>
-      <w:proofErr w:type="spellEnd"/>
-      <w:r>
-        <w:t>.</w:t>
-      </w:r>
-      <w:r>
-        <w:t>(string 40)</w:t>
-      </w:r>
-    </w:p>
-    <w:p>
-      <w:pPr>
-        <w:rPr>
-          <w:b/>
-        </w:rPr>
-      </w:pPr>
-      <w:proofErr w:type="gramStart"/>
-      <w:r>
-        <w:rPr>
-          <w:b/>
-        </w:rPr>
-        <w:t>4.ChatLog</w:t>
-      </w:r>
-      <w:proofErr w:type="gramEnd"/>
-      <w:r>
-        <w:rPr>
-          <w:b/>
-        </w:rPr>
-        <w:t>.</w:t>
-      </w:r>
-    </w:p>
-    <w:p>
-      <w:pPr>
-        <w:pStyle w:val="ListParagraph"/>
-        <w:numPr>
-          <w:ilvl w:val="0"/>
-          <w:numId w:val="5"/>
-        </w:numPr>
-      </w:pPr>
-      <w:r>
-        <w:t>=&gt;id</w:t>
-      </w:r>
-      <w:r>
-        <w:t xml:space="preserve">(primary key </w:t>
-      </w:r>
-      <w:proofErr w:type="spellStart"/>
-      <w:r>
-        <w:t>int</w:t>
-      </w:r>
-      <w:proofErr w:type="spellEnd"/>
-      <w:r>
-        <w:t>)</w:t>
-      </w:r>
-    </w:p>
-    <w:p>
-      <w:pPr>
-        <w:pStyle w:val="ListParagraph"/>
-        <w:numPr>
-          <w:ilvl w:val="0"/>
-          <w:numId w:val="5"/>
-        </w:numPr>
-      </w:pPr>
-      <w:r>
-        <w:t>=&gt;Sender</w:t>
-      </w:r>
-      <w:r>
-        <w:t>(Type will be user)</w:t>
-      </w:r>
-    </w:p>
-    <w:p>
-      <w:pPr>
-        <w:pStyle w:val="ListParagraph"/>
-        <w:numPr>
-          <w:ilvl w:val="0"/>
-          <w:numId w:val="5"/>
-        </w:numPr>
-      </w:pPr>
-      <w:r>
-        <w:t>=&gt;</w:t>
-      </w:r>
-      <w:proofErr w:type="spellStart"/>
-      <w:r>
-        <w:t>Reciever</w:t>
-      </w:r>
-      <w:proofErr w:type="spellEnd"/>
-      <w:r>
-        <w:t>(Type will be user)</w:t>
-      </w:r>
-    </w:p>
-    <w:p>
-      <w:pPr>
-        <w:pStyle w:val="ListParagraph"/>
-        <w:numPr>
-          <w:ilvl w:val="0"/>
-          <w:numId w:val="5"/>
-        </w:numPr>
-      </w:pPr>
-      <w:r>
-        <w:lastRenderedPageBreak/>
-        <w:t>=&gt;</w:t>
-      </w:r>
-      <w:proofErr w:type="spellStart"/>
-      <w:r>
-        <w:t>TimeSend</w:t>
-      </w:r>
-      <w:proofErr w:type="spellEnd"/>
-      <w:r>
-        <w:t>(</w:t>
-      </w:r>
-      <w:proofErr w:type="spellStart"/>
-      <w:r>
-        <w:t>DateTime</w:t>
-      </w:r>
-      <w:proofErr w:type="spellEnd"/>
-      <w:r>
-        <w:t>)</w:t>
-      </w:r>
-    </w:p>
-    <w:p>
-      <w:pPr>
-        <w:pStyle w:val="ListParagraph"/>
-        <w:numPr>
-          <w:ilvl w:val="0"/>
-          <w:numId w:val="5"/>
-        </w:numPr>
-      </w:pPr>
-      <w:r>
-        <w:t>=&gt;</w:t>
-      </w:r>
-      <w:proofErr w:type="spellStart"/>
-      <w:r>
-        <w:t>IsSeenBySender</w:t>
-      </w:r>
-      <w:proofErr w:type="spellEnd"/>
-      <w:r>
-        <w:t>(</w:t>
-      </w:r>
-      <w:proofErr w:type="spellStart"/>
-      <w:r>
-        <w:t>bool</w:t>
-      </w:r>
-      <w:proofErr w:type="spellEnd"/>
-      <w:r>
-        <w:t xml:space="preserve"> not sure database has </w:t>
-      </w:r>
-      <w:proofErr w:type="spellStart"/>
-      <w:r>
-        <w:t>bool</w:t>
-      </w:r>
-      <w:proofErr w:type="spellEnd"/>
-      <w:r>
-        <w:t xml:space="preserve"> if not use string</w:t>
-      </w:r>
-      <w:r>
-        <w:t xml:space="preserve"> size 10</w:t>
-      </w:r>
-      <w:r>
-        <w:t>)</w:t>
-      </w:r>
-    </w:p>
-    <w:p>
-      <w:pPr>
-        <w:pStyle w:val="ListParagraph"/>
-        <w:numPr>
-          <w:ilvl w:val="0"/>
-          <w:numId w:val="5"/>
-        </w:numPr>
-      </w:pPr>
-      <w:r>
-        <w:t>=&gt;</w:t>
-      </w:r>
-      <w:proofErr w:type="spellStart"/>
-      <w:r>
-        <w:t>IsSeenByReciever</w:t>
-      </w:r>
-      <w:proofErr w:type="spellEnd"/>
-      <w:r>
-        <w:t>.</w:t>
-      </w:r>
-      <w:r>
-        <w:t>(</w:t>
-      </w:r>
-      <w:proofErr w:type="spellStart"/>
-      <w:r>
-        <w:t>bool</w:t>
-      </w:r>
-      <w:proofErr w:type="spellEnd"/>
-      <w:r>
-        <w:t xml:space="preserve">/string size </w:t>
-      </w:r>
-      <w:r>
+        <w:rPr>
+          <w:b/>
+        </w:rPr>
+      </w:pPr>
+      <w:r>
+        <w:rPr>
+          <w:b/>
+        </w:rPr>
         <w:t>10</w:t>
-      </w:r>
-      <w:r>
-        <w:t>)</w:t>
-      </w:r>
-    </w:p>
-    <w:p/>
-    <w:p>
-      <w:pPr>
-        <w:rPr>
-          <w:b/>
-        </w:rPr>
-      </w:pPr>
-      <w:proofErr w:type="gramStart"/>
-      <w:r>
-        <w:rPr>
-          <w:b/>
-        </w:rPr>
-        <w:t>6.Prescription</w:t>
-      </w:r>
-      <w:proofErr w:type="gramEnd"/>
-      <w:r>
-        <w:rPr>
-          <w:b/>
-        </w:rPr>
-        <w:t>.</w:t>
-      </w:r>
-    </w:p>
-    <w:p>
-      <w:pPr>
-        <w:pStyle w:val="ListParagraph"/>
-        <w:numPr>
-          <w:ilvl w:val="0"/>
-          <w:numId w:val="6"/>
-        </w:numPr>
-      </w:pPr>
-      <w:r>
-        <w:t>=&gt;Id</w:t>
-      </w:r>
-      <w:r>
-        <w:t>(primary key id)</w:t>
-      </w:r>
-    </w:p>
-    <w:p>
-      <w:pPr>
-        <w:pStyle w:val="ListParagraph"/>
-        <w:numPr>
-          <w:ilvl w:val="0"/>
-          <w:numId w:val="6"/>
-        </w:numPr>
-      </w:pPr>
-      <w:r>
-        <w:t>=&gt;Time</w:t>
-      </w:r>
-      <w:r>
-        <w:t>(Time and date)</w:t>
-      </w:r>
-    </w:p>
-    <w:p>
-      <w:pPr>
-        <w:pStyle w:val="ListParagraph"/>
-        <w:numPr>
-          <w:ilvl w:val="0"/>
-          <w:numId w:val="6"/>
-        </w:numPr>
-      </w:pPr>
-      <w:r>
-        <w:t>=&gt;Details.</w:t>
-      </w:r>
-      <w:r>
-        <w:t>(String size 1000)</w:t>
-      </w:r>
-    </w:p>
-    <w:p>
-      <w:pPr>
-        <w:pStyle w:val="ListParagraph"/>
-        <w:numPr>
-          <w:ilvl w:val="0"/>
-          <w:numId w:val="6"/>
-        </w:numPr>
-      </w:pPr>
-      <w:r>
-        <w:t>=&gt;Sender</w:t>
-      </w:r>
-      <w:r>
-        <w:t>(User)</w:t>
-      </w:r>
-    </w:p>
-    <w:p>
-      <w:pPr>
-        <w:pStyle w:val="ListParagraph"/>
-        <w:numPr>
-          <w:ilvl w:val="0"/>
-          <w:numId w:val="6"/>
-        </w:numPr>
-      </w:pPr>
-      <w:r>
-        <w:t>=&gt;</w:t>
-      </w:r>
-      <w:proofErr w:type="spellStart"/>
-      <w:r>
-        <w:t>Reciever</w:t>
-      </w:r>
-      <w:proofErr w:type="spellEnd"/>
-      <w:r>
-        <w:t>(User)</w:t>
-      </w:r>
-    </w:p>
-    <w:p>
-      <w:pPr>
-        <w:pStyle w:val="ListParagraph"/>
-        <w:numPr>
-          <w:ilvl w:val="0"/>
-          <w:numId w:val="6"/>
-        </w:numPr>
-      </w:pPr>
-      <w:r>
-        <w:t>=&gt;</w:t>
-      </w:r>
-      <w:proofErr w:type="spellStart"/>
-      <w:r>
-        <w:t>isSeenBySender</w:t>
-      </w:r>
-      <w:proofErr w:type="spellEnd"/>
-      <w:r>
-        <w:t>(</w:t>
-      </w:r>
-      <w:proofErr w:type="spellStart"/>
-      <w:r>
-        <w:t>bool</w:t>
-      </w:r>
-      <w:proofErr w:type="spellEnd"/>
-      <w:r>
-        <w:t>/string size 10)</w:t>
-      </w:r>
-    </w:p>
-    <w:p>
-      <w:pPr>
-        <w:pStyle w:val="ListParagraph"/>
-        <w:numPr>
-          <w:ilvl w:val="0"/>
-          <w:numId w:val="6"/>
-        </w:numPr>
-      </w:pPr>
-      <w:r>
-        <w:t>=&gt;</w:t>
-      </w:r>
-      <w:proofErr w:type="spellStart"/>
-      <w:r>
-        <w:t>isSeenByReciever</w:t>
-      </w:r>
-      <w:proofErr w:type="spellEnd"/>
-      <w:r>
-        <w:t>(</w:t>
-      </w:r>
-      <w:proofErr w:type="spellStart"/>
-      <w:r>
-        <w:t>bool</w:t>
-      </w:r>
-      <w:proofErr w:type="spellEnd"/>
-      <w:r>
-        <w:t xml:space="preserve"> / string size 10)</w:t>
-      </w:r>
-    </w:p>
-    <w:p>
-      <w:pPr>
-        <w:rPr>
-          <w:b/>
-        </w:rPr>
-      </w:pPr>
-      <w:proofErr w:type="gramStart"/>
-      <w:r>
-        <w:rPr>
-          <w:b/>
-        </w:rPr>
-        <w:t>7</w:t>
-      </w:r>
-      <w:r>
-        <w:rPr>
-          <w:b/>
-        </w:rPr>
-        <w:t>.Report</w:t>
-      </w:r>
-      <w:proofErr w:type="gramEnd"/>
-      <w:r>
-        <w:rPr>
-          <w:b/>
-        </w:rPr>
-        <w:t>.</w:t>
-      </w:r>
-    </w:p>
-    <w:p>
-      <w:pPr>
-        <w:pStyle w:val="ListParagraph"/>
-        <w:numPr>
-          <w:ilvl w:val="0"/>
-          <w:numId w:val="7"/>
-        </w:numPr>
-      </w:pPr>
-      <w:r>
-        <w:t>=&gt;id.</w:t>
-      </w:r>
-      <w:r>
-        <w:t>(primary key id)</w:t>
-      </w:r>
-    </w:p>
-    <w:p>
-      <w:pPr>
-        <w:pStyle w:val="ListParagraph"/>
-        <w:numPr>
-          <w:ilvl w:val="0"/>
-          <w:numId w:val="7"/>
-        </w:numPr>
-      </w:pPr>
-      <w:r>
-        <w:t>=&gt;Details</w:t>
-      </w:r>
-      <w:r>
-        <w:t>(String 500)</w:t>
-      </w:r>
-    </w:p>
-    <w:p>
-      <w:pPr>
-        <w:pStyle w:val="ListParagraph"/>
-        <w:numPr>
-          <w:ilvl w:val="0"/>
-          <w:numId w:val="7"/>
-        </w:numPr>
-      </w:pPr>
-      <w:r>
-        <w:t>=&gt;</w:t>
-      </w:r>
-      <w:proofErr w:type="spellStart"/>
-      <w:r>
-        <w:t>ComplainAgainst</w:t>
-      </w:r>
-      <w:proofErr w:type="spellEnd"/>
-      <w:r>
-        <w:t>.</w:t>
-      </w:r>
-      <w:r>
-        <w:t>(A foreign key of User type)</w:t>
-      </w:r>
-    </w:p>
-    <w:p>
-      <w:pPr>
-        <w:rPr>
-          <w:b/>
-        </w:rPr>
-      </w:pPr>
-      <w:proofErr w:type="gramStart"/>
-      <w:r>
-        <w:rPr>
-          <w:b/>
-        </w:rPr>
-        <w:t>8</w:t>
-      </w:r>
-      <w:r>
-        <w:rPr>
-          <w:b/>
-        </w:rPr>
-        <w:t>.</w:t>
-      </w:r>
-      <w:r>
-        <w:rPr>
-          <w:b/>
-        </w:rPr>
-        <w:t>Medicine</w:t>
-      </w:r>
-      <w:proofErr w:type="gramEnd"/>
-      <w:r>
-        <w:rPr>
-          <w:b/>
-        </w:rPr>
-        <w:t>.</w:t>
-      </w:r>
-    </w:p>
-    <w:p>
-      <w:pPr>
-        <w:pStyle w:val="ListParagraph"/>
-        <w:numPr>
-          <w:ilvl w:val="0"/>
-          <w:numId w:val="8"/>
-        </w:numPr>
-      </w:pPr>
-      <w:r>
-        <w:t>=&gt;Id</w:t>
-      </w:r>
-      <w:r>
-        <w:t xml:space="preserve">(primary key </w:t>
-      </w:r>
-      <w:proofErr w:type="spellStart"/>
-      <w:r>
-        <w:t>int</w:t>
-      </w:r>
-      <w:proofErr w:type="spellEnd"/>
-      <w:r>
-        <w:t>)</w:t>
-      </w:r>
-    </w:p>
-    <w:p>
-      <w:pPr>
-        <w:pStyle w:val="ListParagraph"/>
-        <w:numPr>
-          <w:ilvl w:val="0"/>
-          <w:numId w:val="8"/>
-        </w:numPr>
-      </w:pPr>
-      <w:r>
-        <w:t>=&gt;Name</w:t>
-      </w:r>
-      <w:r>
-        <w:t>(String size 50)</w:t>
-      </w:r>
-    </w:p>
-    <w:p>
-      <w:pPr>
-        <w:pStyle w:val="ListParagraph"/>
-        <w:numPr>
-          <w:ilvl w:val="0"/>
-          <w:numId w:val="8"/>
-        </w:numPr>
-      </w:pPr>
-      <w:r>
-        <w:t>=&gt;Type</w:t>
-      </w:r>
-      <w:r>
-        <w:t>(String size 50)</w:t>
-      </w:r>
-    </w:p>
-    <w:p>
-      <w:pPr>
-        <w:rPr>
-          <w:b/>
-        </w:rPr>
-      </w:pPr>
-      <w:proofErr w:type="gramStart"/>
-      <w:r>
-        <w:rPr>
-          <w:b/>
-        </w:rPr>
-        <w:t>9</w:t>
-      </w:r>
-      <w:r>
-        <w:rPr>
-          <w:b/>
-        </w:rPr>
-        <w:t>.Sym</w:t>
-      </w:r>
-      <w:r>
-        <w:rPr>
-          <w:b/>
-        </w:rPr>
-        <w:t>p</w:t>
-      </w:r>
-      <w:r>
-        <w:rPr>
-          <w:b/>
-        </w:rPr>
-        <w:t>tom</w:t>
-      </w:r>
-      <w:proofErr w:type="gramEnd"/>
-      <w:r>
-        <w:rPr>
-          <w:b/>
-        </w:rPr>
-        <w:t>.</w:t>
-      </w:r>
-    </w:p>
-    <w:p>
-      <w:pPr>
-        <w:pStyle w:val="ListParagraph"/>
-        <w:numPr>
-          <w:ilvl w:val="0"/>
-          <w:numId w:val="1"/>
-        </w:numPr>
-        <w:spacing w:line="240" w:lineRule="auto"/>
-      </w:pPr>
-      <w:r>
-        <w:t>=&gt;id</w:t>
-      </w:r>
-      <w:r>
-        <w:t>(</w:t>
-      </w:r>
-      <w:proofErr w:type="spellStart"/>
-      <w:r>
-        <w:t>int</w:t>
-      </w:r>
-      <w:proofErr w:type="spellEnd"/>
-      <w:r>
-        <w:t xml:space="preserve"> primary key)</w:t>
-      </w:r>
-    </w:p>
-    <w:p>
-      <w:pPr>
-        <w:pStyle w:val="ListParagraph"/>
-        <w:numPr>
-          <w:ilvl w:val="0"/>
-          <w:numId w:val="1"/>
-        </w:numPr>
-        <w:spacing w:line="240" w:lineRule="auto"/>
-      </w:pPr>
-      <w:r>
-        <w:t>=&gt;Symptom</w:t>
-      </w:r>
-      <w:r>
-        <w:t>(String size 100)</w:t>
-      </w:r>
-    </w:p>
-    <w:p>
-      <w:pPr>
-        <w:pStyle w:val="ListParagraph"/>
-        <w:numPr>
-          <w:ilvl w:val="0"/>
-          <w:numId w:val="1"/>
-        </w:numPr>
-        <w:spacing w:line="240" w:lineRule="auto"/>
-      </w:pPr>
-      <w:r>
-        <w:t>=&gt;</w:t>
-      </w:r>
-      <w:proofErr w:type="spellStart"/>
-      <w:r>
-        <w:t>TimeDuration</w:t>
-      </w:r>
-      <w:proofErr w:type="spellEnd"/>
-      <w:r>
-        <w:t>(String 30)</w:t>
-      </w:r>
-    </w:p>
-    <w:p>
-      <w:pPr>
-        <w:rPr>
-          <w:b/>
-        </w:rPr>
-      </w:pPr>
-      <w:r>
-        <w:rPr>
-          <w:b/>
-        </w:rPr>
-        <w:t>10</w:t>
-      </w:r>
-      <w:proofErr w:type="gramStart"/>
-      <w:r>
-        <w:rPr>
-          <w:b/>
-        </w:rPr>
-        <w:t>.Specialist</w:t>
-      </w:r>
-      <w:proofErr w:type="gramEnd"/>
-    </w:p>
-    <w:p>
-      <w:pPr>
-        <w:pStyle w:val="ListParagraph"/>
-        <w:numPr>
-          <w:ilvl w:val="0"/>
-          <w:numId w:val="9"/>
-        </w:numPr>
-      </w:pPr>
-      <w:r>
-        <w:t>=&gt;id</w:t>
-      </w:r>
-      <w:r>
-        <w:t>(</w:t>
-      </w:r>
-      <w:proofErr w:type="spellStart"/>
-      <w:r>
-        <w:t>int</w:t>
-      </w:r>
-      <w:proofErr w:type="spellEnd"/>
-      <w:r>
-        <w:t xml:space="preserve"> primary key)</w:t>
       </w:r>
       <w:bookmarkStart w:id="0" w:name="_GoBack"/>
       <w:bookmarkEnd w:id="0"/>
-    </w:p>
-    <w:p>
-      <w:pPr>
-        <w:pStyle w:val="ListParagraph"/>
-        <w:numPr>
-          <w:ilvl w:val="0"/>
-          <w:numId w:val="9"/>
-        </w:numPr>
-      </w:pPr>
-      <w:r>
-        <w:t>=&gt;Type</w:t>
-      </w:r>
-      <w:r>
-        <w:t>(String 100)</w:t>
-      </w:r>
-    </w:p>
-    <w:p>
-      <w:pPr>
-        <w:pStyle w:val="ListParagraph"/>
-        <w:numPr>
-          <w:ilvl w:val="0"/>
-          <w:numId w:val="9"/>
-        </w:numPr>
-      </w:pPr>
-      <w:r>
-        <w:t>=&gt;Tag</w:t>
-      </w:r>
-      <w:r>
-        <w:t>(</w:t>
-      </w:r>
-      <w:proofErr w:type="spellStart"/>
-      <w:r>
-        <w:t>Ienumarable</w:t>
-      </w:r>
-      <w:proofErr w:type="spellEnd"/>
-      <w:r>
-        <w:t xml:space="preserve"> list of </w:t>
-      </w:r>
-      <w:proofErr w:type="spellStart"/>
-      <w:r>
-        <w:t>symtom</w:t>
-      </w:r>
-      <w:proofErr w:type="spellEnd"/>
-      <w:r>
-        <w:t>)</w:t>
-      </w:r>
-    </w:p>
-    <w:p>
-      <w:pPr>
-        <w:rPr>
-          <w:b/>
-        </w:rPr>
-      </w:pPr>
-      <w:r>
-        <w:rPr>
-          <w:b/>
-        </w:rPr>
-        <w:t>11</w:t>
-      </w:r>
-      <w:proofErr w:type="gramStart"/>
-      <w:r>
-        <w:rPr>
-          <w:b/>
-        </w:rPr>
-        <w:t>.Deseases</w:t>
-      </w:r>
-      <w:proofErr w:type="gramEnd"/>
+      <w:r>
+        <w:rPr>
+          <w:b/>
+        </w:rPr>
+        <w:t>.Di</w:t>
+      </w:r>
+      <w:r>
+        <w:rPr>
+          <w:b/>
+        </w:rPr>
+        <w:t>seases</w:t>
+      </w:r>
     </w:p>
     <w:p>
       <w:pPr>
@@ -1534,23 +1136,7 @@
         </w:numPr>
       </w:pPr>
       <w:r>
-        <w:t>=&gt;symptoms(</w:t>
-      </w:r>
-      <w:proofErr w:type="spellStart"/>
-      <w:r>
-        <w:t>Ienumarable</w:t>
-      </w:r>
-      <w:proofErr w:type="spellEnd"/>
-      <w:r>
-        <w:t xml:space="preserve"> list of </w:t>
-      </w:r>
-      <w:proofErr w:type="spellStart"/>
-      <w:r>
-        <w:t>symtoms</w:t>
-      </w:r>
-      <w:proofErr w:type="spellEnd"/>
-      <w:r>
-        <w:t>)</w:t>
+        <w:t>=&gt;symptoms(Ienumarable list of symtoms)</w:t>
       </w:r>
     </w:p>
     <w:p/>
@@ -3421,7 +3007,7 @@
 </file>
 
 <file path=customXml/itemProps1.xml><?xml version="1.0" encoding="utf-8"?>
-<ds:datastoreItem xmlns:ds="http://schemas.openxmlformats.org/officeDocument/2006/customXml" ds:itemID="{3CB6BC9D-02C9-4C0F-8B4E-6C942ACE5667}">
+<ds:datastoreItem xmlns:ds="http://schemas.openxmlformats.org/officeDocument/2006/customXml" ds:itemID="{C7E22FB9-36AA-4930-B027-BDF5A56D42F8}">
   <ds:schemaRefs>
     <ds:schemaRef ds:uri="http://schemas.openxmlformats.org/officeDocument/2006/bibliography"/>
   </ds:schemaRefs>

</xml_diff>